<commit_message>
Created training, validation, and test set via changes to clean_data.py. Edited methods section of document.
</commit_message>
<xml_diff>
--- a/Minh Quan Do Introduction and Methods.docx
+++ b/Minh Quan Do Introduction and Methods.docx
@@ -477,25 +477,19 @@
         <w:t xml:space="preserve"> (numeric)</w:t>
       </w:r>
       <w:r>
-        <w:t>, glucose serum test result</w:t>
-      </w:r>
-      <w:r>
-        <w:t xml:space="preserve"> (nominal)</w:t>
-      </w:r>
-      <w:r>
-        <w:t>, A1C test result</w:t>
-      </w:r>
-      <w:r>
-        <w:t xml:space="preserve"> (nominal)</w:t>
-      </w:r>
-      <w:r>
         <w:t>, and if diabetic medication was prescribed</w:t>
       </w:r>
       <w:r>
         <w:t xml:space="preserve"> (n</w:t>
       </w:r>
       <w:r>
-        <w:t>ominal). Because the dataset</w:t>
+        <w:t>ominal).</w:t>
+      </w:r>
+      <w:r>
+        <w:t xml:space="preserve"> </w:t>
+      </w:r>
+      <w:r>
+        <w:t>Because the dataset</w:t>
       </w:r>
       <w:r>
         <w:t xml:space="preserve"> has some missing values,</w:t>
@@ -760,38 +754,38 @@
         <w:t xml:space="preserve"> from there,</w:t>
       </w:r>
       <w:r>
-        <w:t xml:space="preserve"> for each homogenous </w:t>
+        <w:t xml:space="preserve"> for each homogenous dataset,</w:t>
+      </w:r>
+      <w:r>
+        <w:t xml:space="preserve"> </w:t>
+      </w:r>
+      <w:r>
+        <w:t>a separate</w:t>
+      </w:r>
+      <w:r>
+        <w:t xml:space="preserve"> </w:t>
+      </w:r>
+      <w:r>
+        <w:t xml:space="preserve">artificial neural </w:t>
+      </w:r>
+      <w:r>
+        <w:t>network</w:t>
+      </w:r>
+      <w:r>
+        <w:t xml:space="preserve"> will </w:t>
+      </w:r>
+      <w:r>
+        <w:t>be train</w:t>
+      </w:r>
+      <w:r>
+        <w:t>ed</w:t>
+      </w:r>
+      <w:r>
+        <w:t xml:space="preserve"> </w:t>
       </w:r>
       <w:r>
         <w:lastRenderedPageBreak/>
-        <w:t>dataset,</w:t>
-      </w:r>
-      <w:r>
-        <w:t xml:space="preserve"> </w:t>
-      </w:r>
-      <w:r>
-        <w:t>a separate</w:t>
-      </w:r>
-      <w:r>
-        <w:t xml:space="preserve"> </w:t>
-      </w:r>
-      <w:r>
-        <w:t xml:space="preserve">artificial neural </w:t>
-      </w:r>
-      <w:r>
-        <w:t>network</w:t>
-      </w:r>
-      <w:r>
-        <w:t xml:space="preserve"> will </w:t>
-      </w:r>
-      <w:r>
-        <w:t>be train</w:t>
-      </w:r>
-      <w:r>
-        <w:t>ed</w:t>
-      </w:r>
-      <w:r>
-        <w:t xml:space="preserve"> with the data in that</w:t>
+        <w:t>with the data in that</w:t>
       </w:r>
       <w:r>
         <w:t xml:space="preserve"> homogenized dataset. </w:t>
@@ -812,16 +806,14 @@
         <w:t xml:space="preserve">first </w:t>
       </w:r>
       <w:r>
-        <w:t xml:space="preserve">be categorized into a </w:t>
-      </w:r>
-      <w:proofErr w:type="gramStart"/>
-      <w:r>
-        <w:t xml:space="preserve">particular </w:t>
+        <w:t>b</w:t>
+      </w:r>
+      <w:r>
+        <w:t xml:space="preserve">e categorized into a </w:t>
       </w:r>
       <w:r>
         <w:t>homogenous</w:t>
       </w:r>
-      <w:proofErr w:type="gramEnd"/>
       <w:r>
         <w:t xml:space="preserve"> group, and then the </w:t>
       </w:r>
@@ -835,9 +827,34 @@
         <w:spacing w:after="120" w:line="228" w:lineRule="auto"/>
         <w:ind w:firstLine="0"/>
         <w:jc w:val="left"/>
+        <w:rPr>
+          <w:b/>
+        </w:rPr>
+      </w:pPr>
+      <w:r>
+        <w:rPr>
+          <w:b/>
+        </w:rPr>
+        <w:t>Results:</w:t>
+      </w:r>
+    </w:p>
+    <w:p>
+      <w:pPr>
+        <w:pStyle w:val="Text"/>
+        <w:spacing w:after="120" w:line="228" w:lineRule="auto"/>
+        <w:ind w:firstLine="0"/>
+        <w:jc w:val="left"/>
       </w:pPr>
       <w:bookmarkStart w:id="0" w:name="_GoBack"/>
       <w:bookmarkEnd w:id="0"/>
+    </w:p>
+    <w:p>
+      <w:pPr>
+        <w:pStyle w:val="Text"/>
+        <w:spacing w:after="120" w:line="228" w:lineRule="auto"/>
+        <w:ind w:firstLine="0"/>
+        <w:jc w:val="left"/>
+      </w:pPr>
     </w:p>
     <w:p>
       <w:pPr>
@@ -1089,6 +1106,129 @@
       </w:r>
       <w:r>
         <w:t>.</w:t>
+      </w:r>
+    </w:p>
+    <w:p>
+      <w:pPr>
+        <w:pStyle w:val="References"/>
+        <w:numPr>
+          <w:ilvl w:val="0"/>
+          <w:numId w:val="19"/>
+        </w:numPr>
+        <w:jc w:val="left"/>
+      </w:pPr>
+      <w:r>
+        <w:rPr>
+          <w:color w:val="000000"/>
+          <w:shd w:val="clear" w:color="auto" w:fill="FFFFFF"/>
+        </w:rPr>
+        <w:t>Mayo Clinic. (2018). </w:t>
+      </w:r>
+      <w:r>
+        <w:rPr>
+          <w:i/>
+          <w:iCs/>
+          <w:color w:val="000000"/>
+          <w:shd w:val="clear" w:color="auto" w:fill="FFFFFF"/>
+        </w:rPr>
+        <w:t>Diabetes - Symptoms and causes</w:t>
+      </w:r>
+      <w:r>
+        <w:rPr>
+          <w:color w:val="000000"/>
+          <w:shd w:val="clear" w:color="auto" w:fill="FFFFFF"/>
+        </w:rPr>
+        <w:t>. [online] Available at: https://www.mayoclinic.org/diseases-conditions/diabetes/symptoms-causes/syc-20371444 [Accessed 18 Nov. 2018].</w:t>
+      </w:r>
+    </w:p>
+    <w:p>
+      <w:pPr>
+        <w:pStyle w:val="References"/>
+        <w:numPr>
+          <w:ilvl w:val="0"/>
+          <w:numId w:val="19"/>
+        </w:numPr>
+        <w:jc w:val="left"/>
+      </w:pPr>
+      <w:proofErr w:type="spellStart"/>
+      <w:r>
+        <w:rPr>
+          <w:color w:val="303030"/>
+          <w:shd w:val="clear" w:color="auto" w:fill="FFFFFF"/>
+        </w:rPr>
+        <w:t>Kautzky-Willer</w:t>
+      </w:r>
+      <w:proofErr w:type="spellEnd"/>
+      <w:r>
+        <w:rPr>
+          <w:color w:val="303030"/>
+          <w:shd w:val="clear" w:color="auto" w:fill="FFFFFF"/>
+        </w:rPr>
+        <w:t xml:space="preserve">, A., </w:t>
+      </w:r>
+      <w:proofErr w:type="spellStart"/>
+      <w:r>
+        <w:rPr>
+          <w:color w:val="303030"/>
+          <w:shd w:val="clear" w:color="auto" w:fill="FFFFFF"/>
+        </w:rPr>
+        <w:t>Harreiter</w:t>
+      </w:r>
+      <w:proofErr w:type="spellEnd"/>
+      <w:r>
+        <w:rPr>
+          <w:color w:val="303030"/>
+          <w:shd w:val="clear" w:color="auto" w:fill="FFFFFF"/>
+        </w:rPr>
+        <w:t xml:space="preserve">, J., &amp; </w:t>
+      </w:r>
+      <w:proofErr w:type="spellStart"/>
+      <w:r>
+        <w:rPr>
+          <w:color w:val="303030"/>
+          <w:shd w:val="clear" w:color="auto" w:fill="FFFFFF"/>
+        </w:rPr>
+        <w:t>Pacini</w:t>
+      </w:r>
+      <w:proofErr w:type="spellEnd"/>
+      <w:r>
+        <w:rPr>
+          <w:color w:val="303030"/>
+          <w:shd w:val="clear" w:color="auto" w:fill="FFFFFF"/>
+        </w:rPr>
+        <w:t>, G. (2016). Sex and Gender Differences in Risk, Pathophysiology and Complications of Type 2 Diabetes Mellitus. </w:t>
+      </w:r>
+      <w:r>
+        <w:rPr>
+          <w:i/>
+          <w:iCs/>
+          <w:color w:val="303030"/>
+          <w:shd w:val="clear" w:color="auto" w:fill="FFFFFF"/>
+        </w:rPr>
+        <w:t>Endocrine reviews</w:t>
+      </w:r>
+      <w:r>
+        <w:rPr>
+          <w:color w:val="303030"/>
+          <w:shd w:val="clear" w:color="auto" w:fill="FFFFFF"/>
+        </w:rPr>
+        <w:t>, </w:t>
+      </w:r>
+      <w:r>
+        <w:rPr>
+          <w:i/>
+          <w:iCs/>
+          <w:color w:val="303030"/>
+          <w:shd w:val="clear" w:color="auto" w:fill="FFFFFF"/>
+        </w:rPr>
+        <w:t>37</w:t>
+      </w:r>
+      <w:r>
+        <w:rPr>
+          <w:color w:val="303030"/>
+          <w:shd w:val="clear" w:color="auto" w:fill="FFFFFF"/>
+        </w:rPr>
+        <w:t>(3), 278-316.</w:t>
       </w:r>
     </w:p>
     <w:p>
@@ -3198,7 +3338,7 @@
 </file>
 
 <file path=customXml/itemProps1.xml><?xml version="1.0" encoding="utf-8"?>
-<ds:datastoreItem xmlns:ds="http://schemas.openxmlformats.org/officeDocument/2006/customXml" ds:itemID="{DFF3C26C-ACFA-4FD6-8293-AEEF5D05F9C7}">
+<ds:datastoreItem xmlns:ds="http://schemas.openxmlformats.org/officeDocument/2006/customXml" ds:itemID="{017D7D1C-13C8-41F2-A23D-3676D63A4452}">
   <ds:schemaRefs>
     <ds:schemaRef ds:uri="http://schemas.openxmlformats.org/officeDocument/2006/bibliography"/>
   </ds:schemaRefs>

</xml_diff>

<commit_message>
Split dataset up into 6 parts in clustering.m. Adapted clean_data.py to account for A1Cresults parameter.
</commit_message>
<xml_diff>
--- a/Minh Quan Do Introduction and Methods.docx
+++ b/Minh Quan Do Introduction and Methods.docx
@@ -488,42 +488,6 @@
       <w:r>
         <w:t xml:space="preserve"> </w:t>
       </w:r>
-      <w:r>
-        <w:t>Because the dataset</w:t>
-      </w:r>
-      <w:r>
-        <w:t xml:space="preserve"> has some missing values,</w:t>
-      </w:r>
-      <w:r>
-        <w:t xml:space="preserve"> data entries with missing values </w:t>
-      </w:r>
-      <w:r>
-        <w:t xml:space="preserve">will be discarded </w:t>
-      </w:r>
-      <w:r>
-        <w:t>to clean the data. Once t</w:t>
-      </w:r>
-      <w:r>
-        <w:t>he data is cleaned,</w:t>
-      </w:r>
-      <w:r>
-        <w:t xml:space="preserve"> the dataset</w:t>
-      </w:r>
-      <w:r>
-        <w:t xml:space="preserve"> will be split</w:t>
-      </w:r>
-      <w:r>
-        <w:t xml:space="preserve"> up into three portions: one portion will be used as a training set to train the machine learning model, one portion will be used as a validation set to validate the accuracy of the model, and the last portion of the dataset will be used to as a test set. The accuracy of the model will b</w:t>
-      </w:r>
-      <w:r>
-        <w:t xml:space="preserve">e determined using the equation described in </w:t>
-      </w:r>
-      <w:r>
-        <w:t>Formula I</w:t>
-      </w:r>
-      <w:r>
-        <w:t>.</w:t>
-      </w:r>
     </w:p>
     <w:p>
       <w:pPr>
@@ -532,13 +496,386 @@
         <w:jc w:val="left"/>
       </w:pPr>
       <w:r>
-        <w:t>From there, as</w:t>
-      </w:r>
-      <w:r>
-        <w:t xml:space="preserve"> previously discussed,</w:t>
-      </w:r>
-      <w:r>
-        <w:t xml:space="preserve"> a </w:t>
+        <w:t>McCoy</w:t>
+      </w:r>
+      <w:r>
+        <w:t xml:space="preserve"> et al. [6]</w:t>
+      </w:r>
+      <w:r>
+        <w:t xml:space="preserve"> </w:t>
+      </w:r>
+      <w:r>
+        <w:t xml:space="preserve">suggests that </w:t>
+      </w:r>
+      <w:r>
+        <w:t xml:space="preserve">race, gender, </w:t>
+      </w:r>
+      <w:r>
+        <w:t xml:space="preserve">and </w:t>
+      </w:r>
+      <w:r>
+        <w:t>age</w:t>
+      </w:r>
+      <w:r>
+        <w:t xml:space="preserve"> often play a factor in a person’</w:t>
+      </w:r>
+      <w:r>
+        <w:t>s risk</w:t>
+      </w:r>
+      <w:r>
+        <w:t xml:space="preserve"> for</w:t>
+      </w:r>
+      <w:r>
+        <w:t xml:space="preserve"> being diagnosed with</w:t>
+      </w:r>
+      <w:r>
+        <w:t xml:space="preserve"> diabetes</w:t>
+      </w:r>
+      <w:r>
+        <w:t>.</w:t>
+      </w:r>
+      <w:r>
+        <w:t xml:space="preserve"> </w:t>
+      </w:r>
+      <w:r>
+        <w:t>Among the patient population,</w:t>
+      </w:r>
+      <w:r>
+        <w:t xml:space="preserve"> </w:t>
+      </w:r>
+      <w:r>
+        <w:t xml:space="preserve">African-Americans, </w:t>
+      </w:r>
+      <w:r>
+        <w:t>Asian</w:t>
+      </w:r>
+      <w:r>
+        <w:t xml:space="preserve">s, </w:t>
+      </w:r>
+      <w:r>
+        <w:t>Hispanic</w:t>
+      </w:r>
+      <w:r>
+        <w:t>s, females, people who were</w:t>
+      </w:r>
+      <w:r>
+        <w:t xml:space="preserve"> less than 75 years old were more at risk for hospital readmission due to </w:t>
+      </w:r>
+      <w:proofErr w:type="spellStart"/>
+      <w:r>
+        <w:t>dysglycemia</w:t>
+      </w:r>
+      <w:proofErr w:type="spellEnd"/>
+      <w:r>
+        <w:t xml:space="preserve"> (either hypoglycemia or hyperglycemia)</w:t>
+      </w:r>
+      <w:r>
+        <w:t xml:space="preserve"> </w:t>
+      </w:r>
+      <w:r>
+        <w:t>[</w:t>
+      </w:r>
+      <w:r>
+        <w:t>7</w:t>
+      </w:r>
+      <w:r>
+        <w:t>]</w:t>
+      </w:r>
+      <w:r>
+        <w:t xml:space="preserve">. </w:t>
+      </w:r>
+      <w:r>
+        <w:t xml:space="preserve">Weight is also an important factor to consider because the </w:t>
+      </w:r>
+      <w:proofErr w:type="gramStart"/>
+      <w:r>
+        <w:t>more fatty</w:t>
+      </w:r>
+      <w:proofErr w:type="gramEnd"/>
+      <w:r>
+        <w:t xml:space="preserve"> </w:t>
+      </w:r>
+      <w:r>
+        <w:t>tissue the patient has, the more resistant cells become to insulin</w:t>
+      </w:r>
+      <w:r>
+        <w:t xml:space="preserve"> which may lead to a higher risk</w:t>
+      </w:r>
+      <w:r>
+        <w:t xml:space="preserve"> of hospital readmission due to </w:t>
+      </w:r>
+      <w:proofErr w:type="spellStart"/>
+      <w:r>
+        <w:t>dysglycemia</w:t>
+      </w:r>
+      <w:proofErr w:type="spellEnd"/>
+      <w:r>
+        <w:t xml:space="preserve"> [</w:t>
+      </w:r>
+      <w:r>
+        <w:t>8</w:t>
+      </w:r>
+      <w:r>
+        <w:t>].</w:t>
+      </w:r>
+      <w:r>
+        <w:t xml:space="preserve"> Due to the significance of the patients’ race, gender, </w:t>
+      </w:r>
+      <w:r>
+        <w:t xml:space="preserve">age, and weight, these four attributes will be incorporated into </w:t>
+      </w:r>
+      <w:r>
+        <w:t xml:space="preserve">the model. </w:t>
+      </w:r>
+    </w:p>
+    <w:p>
+      <w:pPr>
+        <w:pStyle w:val="Text"/>
+        <w:spacing w:after="120" w:line="228" w:lineRule="auto"/>
+        <w:jc w:val="left"/>
+      </w:pPr>
+      <w:r>
+        <w:t xml:space="preserve">In addition to the patients’ physical characteristics, the patients’ medical history must be taken into consideration as well. </w:t>
+      </w:r>
+      <w:r>
+        <w:rPr>
+          <w:spacing w:val="2"/>
+          <w:shd w:val="clear" w:color="auto" w:fill="FCFCFC"/>
+        </w:rPr>
+        <w:t>While the overall 30-day readmission rate of hospitalized patients is 8.5–13.5 %</w:t>
+      </w:r>
+      <w:r>
+        <w:rPr>
+          <w:spacing w:val="2"/>
+          <w:shd w:val="clear" w:color="auto" w:fill="FCFCFC"/>
+        </w:rPr>
+        <w:t xml:space="preserve">, </w:t>
+      </w:r>
+      <w:r>
+        <w:rPr>
+          <w:spacing w:val="2"/>
+          <w:shd w:val="clear" w:color="auto" w:fill="FCFCFC"/>
+        </w:rPr>
+        <w:t>the 30-day readmission rate of diabetic patients is 14.4–22.7 %</w:t>
+      </w:r>
+      <w:r>
+        <w:rPr>
+          <w:spacing w:val="2"/>
+          <w:shd w:val="clear" w:color="auto" w:fill="FCFCFC"/>
+        </w:rPr>
+        <w:t xml:space="preserve">. </w:t>
+      </w:r>
+      <w:r>
+        <w:rPr>
+          <w:spacing w:val="2"/>
+          <w:shd w:val="clear" w:color="auto" w:fill="FCFCFC"/>
+        </w:rPr>
+        <w:t>Estimates of readmission rates beyond 30 days after hospital discharge are even higher, with over 26 % of diabetic patients being readmitted within 3 months and 30 % within 1 year</w:t>
+      </w:r>
+      <w:r>
+        <w:rPr>
+          <w:spacing w:val="2"/>
+          <w:shd w:val="clear" w:color="auto" w:fill="FCFCFC"/>
+        </w:rPr>
+        <w:t xml:space="preserve"> [</w:t>
+      </w:r>
+      <w:r>
+        <w:rPr>
+          <w:spacing w:val="2"/>
+          <w:shd w:val="clear" w:color="auto" w:fill="FCFCFC"/>
+        </w:rPr>
+        <w:t>9</w:t>
+      </w:r>
+      <w:r>
+        <w:rPr>
+          <w:spacing w:val="2"/>
+          <w:shd w:val="clear" w:color="auto" w:fill="FCFCFC"/>
+        </w:rPr>
+        <w:t>]</w:t>
+      </w:r>
+      <w:r>
+        <w:rPr>
+          <w:spacing w:val="2"/>
+          <w:shd w:val="clear" w:color="auto" w:fill="FCFCFC"/>
+        </w:rPr>
+        <w:t xml:space="preserve">. </w:t>
+      </w:r>
+      <w:r>
+        <w:rPr>
+          <w:spacing w:val="2"/>
+          <w:shd w:val="clear" w:color="auto" w:fill="FCFCFC"/>
+        </w:rPr>
+        <w:t xml:space="preserve">Because diabetes patients are </w:t>
+      </w:r>
+      <w:r>
+        <w:rPr>
+          <w:spacing w:val="2"/>
+          <w:shd w:val="clear" w:color="auto" w:fill="FCFCFC"/>
+        </w:rPr>
+        <w:t xml:space="preserve">more likely to be readmitted, </w:t>
+      </w:r>
+      <w:r>
+        <w:t>the number of emergency visits in the year preceding the encounter (numeric)</w:t>
+      </w:r>
+      <w:r>
+        <w:t xml:space="preserve"> and</w:t>
+      </w:r>
+      <w:r>
+        <w:t xml:space="preserve"> the number of inpatient visits in the year preceding the encounter (numeric)</w:t>
+      </w:r>
+      <w:r>
+        <w:t xml:space="preserve"> co</w:t>
+      </w:r>
+      <w:r>
+        <w:t>uld help increase the accuracy of the model.</w:t>
+      </w:r>
+    </w:p>
+    <w:p>
+      <w:pPr>
+        <w:pStyle w:val="Text"/>
+        <w:spacing w:after="120" w:line="228" w:lineRule="auto"/>
+        <w:jc w:val="left"/>
+      </w:pPr>
+      <w:r>
+        <w:t>By far, the most common reason why diabetes patients are readmitted into th</w:t>
+      </w:r>
+      <w:r>
+        <w:t xml:space="preserve">e hospital is due to </w:t>
+      </w:r>
+      <w:proofErr w:type="spellStart"/>
+      <w:r>
+        <w:t>dysglycemia</w:t>
+      </w:r>
+      <w:proofErr w:type="spellEnd"/>
+      <w:r>
+        <w:t xml:space="preserve"> [</w:t>
+      </w:r>
+      <w:r>
+        <w:t>6</w:t>
+      </w:r>
+      <w:r>
+        <w:t>]</w:t>
+      </w:r>
+      <w:r>
+        <w:t>.</w:t>
+      </w:r>
+      <w:r>
+        <w:t xml:space="preserve"> </w:t>
+      </w:r>
+      <w:r>
+        <w:t>Since many diabetes patients</w:t>
+      </w:r>
+      <w:r>
+        <w:t>, especially patients diagnosed with type 2 diabetes,</w:t>
+      </w:r>
+      <w:r>
+        <w:t xml:space="preserve"> are prescribed</w:t>
+      </w:r>
+      <w:r>
+        <w:t xml:space="preserve"> diabetes</w:t>
+      </w:r>
+      <w:r>
+        <w:t xml:space="preserve"> medication</w:t>
+      </w:r>
+      <w:r>
+        <w:t xml:space="preserve"> and insulin therapy</w:t>
+      </w:r>
+      <w:r>
+        <w:t xml:space="preserve"> to help</w:t>
+      </w:r>
+      <w:r>
+        <w:t xml:space="preserve"> maintain targeted blood sugar levels</w:t>
+      </w:r>
+      <w:r>
+        <w:t xml:space="preserve"> [</w:t>
+      </w:r>
+      <w:r>
+        <w:t>10</w:t>
+      </w:r>
+      <w:r>
+        <w:t>]</w:t>
+      </w:r>
+      <w:r>
+        <w:t>,</w:t>
+      </w:r>
+      <w:r>
+        <w:t xml:space="preserve"> the patient’s medical history </w:t>
+      </w:r>
+      <w:r>
+        <w:t xml:space="preserve">could have a significant impact on the accuracy of the model; therefore, </w:t>
+      </w:r>
+      <w:r>
+        <w:t>the model will take into consideration</w:t>
+      </w:r>
+      <w:r>
+        <w:t xml:space="preserve"> </w:t>
+      </w:r>
+      <w:proofErr w:type="gramStart"/>
+      <w:r>
+        <w:t>whether or not</w:t>
+      </w:r>
+      <w:proofErr w:type="gramEnd"/>
+      <w:r>
+        <w:t xml:space="preserve"> diabetic medication was prescribed (nominal).</w:t>
+      </w:r>
+      <w:r>
+        <w:t xml:space="preserve"> </w:t>
+      </w:r>
+    </w:p>
+    <w:p>
+      <w:pPr>
+        <w:pStyle w:val="Text"/>
+        <w:spacing w:after="120" w:line="228" w:lineRule="auto"/>
+        <w:jc w:val="left"/>
+      </w:pPr>
+      <w:r>
+        <w:t>Because the dataset</w:t>
+      </w:r>
+      <w:r>
+        <w:t xml:space="preserve"> has some missing values,</w:t>
+      </w:r>
+      <w:r>
+        <w:t xml:space="preserve"> data entries with missing values </w:t>
+      </w:r>
+      <w:r>
+        <w:t xml:space="preserve">will be discarded </w:t>
+      </w:r>
+      <w:r>
+        <w:t>to clean the data. Once t</w:t>
+      </w:r>
+      <w:r>
+        <w:t>he data is cleaned,</w:t>
+      </w:r>
+      <w:r>
+        <w:t xml:space="preserve"> the dataset</w:t>
+      </w:r>
+      <w:r>
+        <w:t xml:space="preserve"> will be split</w:t>
+      </w:r>
+      <w:r>
+        <w:t xml:space="preserve"> up into three portions: one portion will be used as a training set to train the machine learning model, one portion will be used as a validation set to validate the accuracy of the model, and the last portion of the dataset will be used to as a test set. The accuracy of the model will b</w:t>
+      </w:r>
+      <w:r>
+        <w:t xml:space="preserve">e determined using the equation described in </w:t>
+      </w:r>
+      <w:r>
+        <w:t>Formula I</w:t>
+      </w:r>
+      <w:r>
+        <w:t>.</w:t>
+      </w:r>
+    </w:p>
+    <w:p>
+      <w:pPr>
+        <w:adjustRightInd w:val="0"/>
+        <w:ind w:firstLine="202"/>
+      </w:pPr>
+      <w:r>
+        <w:lastRenderedPageBreak/>
+        <w:t>A</w:t>
+      </w:r>
+      <w:r>
+        <w:t xml:space="preserve"> </w:t>
       </w:r>
       <w:r>
         <w:t>clustering</w:t>
@@ -562,7 +899,544 @@
         <w:t xml:space="preserve"> dataset into</w:t>
       </w:r>
       <w:r>
-        <w:t xml:space="preserve"> homogenous groups. Once the homogenous groups ha</w:t>
+        <w:t xml:space="preserve"> </w:t>
+      </w:r>
+      <w:r>
+        <w:t xml:space="preserve">four </w:t>
+      </w:r>
+      <w:r>
+        <w:t xml:space="preserve">homogenous groups. </w:t>
+      </w:r>
+      <w:r>
+        <w:t xml:space="preserve">The rationale behind separating the dataset into </w:t>
+      </w:r>
+      <w:r>
+        <w:t xml:space="preserve">these </w:t>
+      </w:r>
+      <w:r>
+        <w:t>homogenous groups</w:t>
+      </w:r>
+      <w:r>
+        <w:t xml:space="preserve"> is</w:t>
+      </w:r>
+      <w:r>
+        <w:t xml:space="preserve"> that the patients’ chances of readmission is </w:t>
+      </w:r>
+      <w:r>
+        <w:t>affected by</w:t>
+      </w:r>
+      <w:r>
+        <w:t xml:space="preserve"> their lifestyle choices</w:t>
+      </w:r>
+      <w:r>
+        <w:t xml:space="preserve"> [8]</w:t>
+      </w:r>
+      <w:r>
+        <w:t>.</w:t>
+      </w:r>
+      <w:r>
+        <w:t xml:space="preserve"> </w:t>
+      </w:r>
+      <w:r>
+        <w:t>Since the dataset does not include</w:t>
+      </w:r>
+      <w:r>
+        <w:t xml:space="preserve"> any information about</w:t>
+      </w:r>
+      <w:r>
+        <w:t xml:space="preserve"> the patients’</w:t>
+      </w:r>
+      <w:r>
+        <w:t xml:space="preserve"> daily activities, exercising </w:t>
+      </w:r>
+      <w:r>
+        <w:t>habits, eating habits</w:t>
+      </w:r>
+      <w:r>
+        <w:t>,</w:t>
+      </w:r>
+      <w:r>
+        <w:t xml:space="preserve"> etc.</w:t>
+      </w:r>
+      <w:r>
+        <w:t xml:space="preserve"> clustering will be used to group patients into </w:t>
+      </w:r>
+      <w:r>
+        <w:t xml:space="preserve">these </w:t>
+      </w:r>
+      <w:r>
+        <w:t>groups</w:t>
+      </w:r>
+      <w:r>
+        <w:t>.</w:t>
+      </w:r>
+      <w:r>
+        <w:t xml:space="preserve"> </w:t>
+      </w:r>
+    </w:p>
+    <w:p>
+      <w:pPr>
+        <w:adjustRightInd w:val="0"/>
+        <w:spacing w:after="120"/>
+        <w:rPr>
+          <w:rFonts w:ascii="AdvOT3f82cb7c" w:hAnsi="AdvOT3f82cb7c" w:cs="AdvOT3f82cb7c"/>
+          <w:color w:val="231F20"/>
+          <w:sz w:val="19"/>
+          <w:szCs w:val="19"/>
+          <w:lang w:eastAsia="zh-CN"/>
+        </w:rPr>
+      </w:pPr>
+      <w:r>
+        <w:t>A</w:t>
+      </w:r>
+      <w:r>
+        <w:t>dditionally, a</w:t>
+      </w:r>
+      <w:r>
+        <w:t xml:space="preserve">ccording </w:t>
+      </w:r>
+      <w:r>
+        <w:t xml:space="preserve">to </w:t>
+      </w:r>
+      <w:r>
+        <w:rPr>
+          <w:color w:val="000000"/>
+          <w:shd w:val="clear" w:color="auto" w:fill="FFFFFF"/>
+        </w:rPr>
+        <w:t xml:space="preserve">Hu, </w:t>
+      </w:r>
+      <w:proofErr w:type="spellStart"/>
+      <w:r>
+        <w:rPr>
+          <w:color w:val="000000"/>
+          <w:shd w:val="clear" w:color="auto" w:fill="FFFFFF"/>
+        </w:rPr>
+        <w:t>Gonsahn</w:t>
+      </w:r>
+      <w:proofErr w:type="spellEnd"/>
+      <w:r>
+        <w:rPr>
+          <w:color w:val="000000"/>
+          <w:shd w:val="clear" w:color="auto" w:fill="FFFFFF"/>
+        </w:rPr>
+        <w:t xml:space="preserve"> and </w:t>
+      </w:r>
+      <w:proofErr w:type="spellStart"/>
+      <w:r>
+        <w:rPr>
+          <w:color w:val="000000"/>
+          <w:shd w:val="clear" w:color="auto" w:fill="FFFFFF"/>
+        </w:rPr>
+        <w:t>Nerenz</w:t>
+      </w:r>
+      <w:proofErr w:type="spellEnd"/>
+      <w:r>
+        <w:rPr>
+          <w:color w:val="000000"/>
+          <w:shd w:val="clear" w:color="auto" w:fill="FFFFFF"/>
+        </w:rPr>
+        <w:t xml:space="preserve"> [11]</w:t>
+      </w:r>
+      <w:r>
+        <w:t xml:space="preserve">, </w:t>
+      </w:r>
+      <w:r>
+        <w:t xml:space="preserve">patients who </w:t>
+      </w:r>
+      <w:r>
+        <w:t xml:space="preserve">lived in high poverty </w:t>
+      </w:r>
+      <w:r>
+        <w:t>(median household income of about $38,000)</w:t>
+      </w:r>
+      <w:r>
+        <w:t xml:space="preserve"> and low education (less than a high school diploma)</w:t>
+      </w:r>
+      <w:r>
+        <w:t xml:space="preserve"> </w:t>
+      </w:r>
+      <w:r>
+        <w:t xml:space="preserve">neighborhoods </w:t>
+      </w:r>
+      <w:r>
+        <w:t>were</w:t>
+      </w:r>
+      <w:r>
+        <w:t xml:space="preserve"> 28% more likely to be readmitted </w:t>
+      </w:r>
+      <w:r>
+        <w:t>than those who lived elsewhere.</w:t>
+      </w:r>
+      <w:r>
+        <w:t xml:space="preserve"> </w:t>
+      </w:r>
+      <w:r>
+        <w:rPr>
+          <w:color w:val="000000"/>
+          <w:shd w:val="clear" w:color="auto" w:fill="FFFFFF"/>
+        </w:rPr>
+        <w:t xml:space="preserve">Hu, </w:t>
+      </w:r>
+      <w:proofErr w:type="spellStart"/>
+      <w:r>
+        <w:rPr>
+          <w:color w:val="000000"/>
+          <w:shd w:val="clear" w:color="auto" w:fill="FFFFFF"/>
+        </w:rPr>
+        <w:t>Gonsahn</w:t>
+      </w:r>
+      <w:proofErr w:type="spellEnd"/>
+      <w:r>
+        <w:rPr>
+          <w:color w:val="000000"/>
+          <w:shd w:val="clear" w:color="auto" w:fill="FFFFFF"/>
+        </w:rPr>
+        <w:t xml:space="preserve"> and </w:t>
+      </w:r>
+      <w:proofErr w:type="spellStart"/>
+      <w:r>
+        <w:rPr>
+          <w:color w:val="000000"/>
+          <w:shd w:val="clear" w:color="auto" w:fill="FFFFFF"/>
+        </w:rPr>
+        <w:t>Nerenz</w:t>
+      </w:r>
+      <w:proofErr w:type="spellEnd"/>
+      <w:r>
+        <w:rPr>
+          <w:color w:val="000000"/>
+          <w:shd w:val="clear" w:color="auto" w:fill="FFFFFF"/>
+        </w:rPr>
+        <w:t xml:space="preserve"> [11]</w:t>
+      </w:r>
+      <w:r>
+        <w:rPr>
+          <w:color w:val="000000"/>
+          <w:shd w:val="clear" w:color="auto" w:fill="FFFFFF"/>
+        </w:rPr>
+        <w:t xml:space="preserve"> also</w:t>
+      </w:r>
+      <w:r>
+        <w:rPr>
+          <w:color w:val="000000"/>
+          <w:shd w:val="clear" w:color="auto" w:fill="FFFFFF"/>
+        </w:rPr>
+        <w:t xml:space="preserve"> discussed that </w:t>
+      </w:r>
+      <w:r>
+        <w:rPr>
+          <w:color w:val="000000"/>
+          <w:shd w:val="clear" w:color="auto" w:fill="FFFFFF"/>
+        </w:rPr>
+        <w:t xml:space="preserve">the </w:t>
+      </w:r>
+      <w:r>
+        <w:rPr>
+          <w:color w:val="000000"/>
+          <w:shd w:val="clear" w:color="auto" w:fill="FFFFFF"/>
+        </w:rPr>
+        <w:t>patients’</w:t>
+      </w:r>
+      <w:r>
+        <w:rPr>
+          <w:color w:val="000000"/>
+          <w:shd w:val="clear" w:color="auto" w:fill="FFFFFF"/>
+        </w:rPr>
+        <w:t xml:space="preserve"> lifestyle choices and</w:t>
+      </w:r>
+      <w:r>
+        <w:rPr>
+          <w:color w:val="000000"/>
+          <w:shd w:val="clear" w:color="auto" w:fill="FFFFFF"/>
+        </w:rPr>
+        <w:t xml:space="preserve"> living conditions</w:t>
+      </w:r>
+      <w:r>
+        <w:rPr>
+          <w:color w:val="000000"/>
+          <w:shd w:val="clear" w:color="auto" w:fill="FFFFFF"/>
+        </w:rPr>
+        <w:t xml:space="preserve"> </w:t>
+      </w:r>
+      <w:r>
+        <w:rPr>
+          <w:rFonts w:ascii="AdvOT3f82cb7c" w:hAnsi="AdvOT3f82cb7c" w:cs="AdvOT3f82cb7c"/>
+          <w:color w:val="231F20"/>
+          <w:sz w:val="19"/>
+          <w:szCs w:val="19"/>
+          <w:lang w:eastAsia="zh-CN"/>
+        </w:rPr>
+        <w:t>m</w:t>
+      </w:r>
+      <w:r>
+        <w:rPr>
+          <w:rFonts w:ascii="AdvOT3f82cb7c" w:hAnsi="AdvOT3f82cb7c" w:cs="AdvOT3f82cb7c"/>
+          <w:color w:val="231F20"/>
+          <w:sz w:val="19"/>
+          <w:szCs w:val="19"/>
+          <w:lang w:eastAsia="zh-CN"/>
+        </w:rPr>
+        <w:t>ay</w:t>
+      </w:r>
+      <w:r>
+        <w:rPr>
+          <w:rFonts w:ascii="AdvOT3f82cb7c" w:hAnsi="AdvOT3f82cb7c" w:cs="AdvOT3f82cb7c"/>
+          <w:color w:val="231F20"/>
+          <w:sz w:val="19"/>
+          <w:szCs w:val="19"/>
+          <w:lang w:eastAsia="zh-CN"/>
+        </w:rPr>
+        <w:t xml:space="preserve"> be</w:t>
+      </w:r>
+      <w:r>
+        <w:rPr>
+          <w:rFonts w:ascii="AdvOT3f82cb7c" w:hAnsi="AdvOT3f82cb7c" w:cs="AdvOT3f82cb7c"/>
+          <w:color w:val="231F20"/>
+          <w:sz w:val="19"/>
+          <w:szCs w:val="19"/>
+          <w:lang w:eastAsia="zh-CN"/>
+        </w:rPr>
+        <w:t xml:space="preserve"> </w:t>
+      </w:r>
+      <w:r>
+        <w:rPr>
+          <w:rFonts w:ascii="AdvOT3f82cb7c" w:hAnsi="AdvOT3f82cb7c" w:cs="AdvOT3f82cb7c"/>
+          <w:color w:val="231F20"/>
+          <w:sz w:val="19"/>
+          <w:szCs w:val="19"/>
+          <w:lang w:eastAsia="zh-CN"/>
+        </w:rPr>
+        <w:t>reflect</w:t>
+      </w:r>
+      <w:r>
+        <w:rPr>
+          <w:rFonts w:ascii="AdvOT3f82cb7c" w:hAnsi="AdvOT3f82cb7c" w:cs="AdvOT3f82cb7c"/>
+          <w:color w:val="231F20"/>
+          <w:sz w:val="19"/>
+          <w:szCs w:val="19"/>
+          <w:lang w:eastAsia="zh-CN"/>
+        </w:rPr>
+        <w:t>ed in their</w:t>
+      </w:r>
+      <w:r>
+        <w:rPr>
+          <w:rFonts w:ascii="AdvOT3f82cb7c" w:hAnsi="AdvOT3f82cb7c" w:cs="AdvOT3f82cb7c"/>
+          <w:color w:val="231F20"/>
+          <w:sz w:val="19"/>
+          <w:szCs w:val="19"/>
+          <w:lang w:eastAsia="zh-CN"/>
+        </w:rPr>
+        <w:t xml:space="preserve"> income and education level</w:t>
+      </w:r>
+      <w:r>
+        <w:rPr>
+          <w:rFonts w:ascii="AdvOT3f82cb7c" w:hAnsi="AdvOT3f82cb7c" w:cs="AdvOT3f82cb7c"/>
+          <w:color w:val="231F20"/>
+          <w:sz w:val="19"/>
+          <w:szCs w:val="19"/>
+          <w:lang w:eastAsia="zh-CN"/>
+        </w:rPr>
+        <w:t xml:space="preserve"> </w:t>
+      </w:r>
+      <w:r>
+        <w:rPr>
+          <w:rFonts w:ascii="AdvOT3f82cb7c" w:hAnsi="AdvOT3f82cb7c" w:cs="AdvOT3f82cb7c"/>
+          <w:color w:val="231F20"/>
+          <w:sz w:val="19"/>
+          <w:szCs w:val="19"/>
+          <w:lang w:eastAsia="zh-CN"/>
+        </w:rPr>
+        <w:t>suggesting that</w:t>
+      </w:r>
+      <w:r>
+        <w:rPr>
+          <w:rFonts w:ascii="AdvOT3f82cb7c" w:hAnsi="AdvOT3f82cb7c" w:cs="AdvOT3f82cb7c"/>
+          <w:color w:val="231F20"/>
+          <w:sz w:val="19"/>
+          <w:szCs w:val="19"/>
+          <w:lang w:eastAsia="zh-CN"/>
+        </w:rPr>
+        <w:t xml:space="preserve"> patients’ who live in</w:t>
+      </w:r>
+      <w:r>
+        <w:rPr>
+          <w:rFonts w:ascii="AdvOT3f82cb7c" w:hAnsi="AdvOT3f82cb7c" w:cs="AdvOT3f82cb7c"/>
+          <w:color w:val="231F20"/>
+          <w:sz w:val="19"/>
+          <w:szCs w:val="19"/>
+          <w:lang w:eastAsia="zh-CN"/>
+        </w:rPr>
+        <w:t xml:space="preserve"> low-income, low-educated areas</w:t>
+      </w:r>
+      <w:r>
+        <w:rPr>
+          <w:color w:val="000000"/>
+          <w:shd w:val="clear" w:color="auto" w:fill="FFFFFF"/>
+        </w:rPr>
+        <w:t xml:space="preserve"> </w:t>
+      </w:r>
+      <w:r>
+        <w:rPr>
+          <w:rFonts w:ascii="AdvOT3f82cb7c" w:hAnsi="AdvOT3f82cb7c" w:cs="AdvOT3f82cb7c"/>
+          <w:color w:val="231F20"/>
+          <w:sz w:val="19"/>
+          <w:szCs w:val="19"/>
+          <w:lang w:eastAsia="zh-CN"/>
+        </w:rPr>
+        <w:t>would have less access to</w:t>
+      </w:r>
+      <w:r>
+        <w:rPr>
+          <w:rFonts w:ascii="AdvOT3f82cb7c" w:hAnsi="AdvOT3f82cb7c" w:cs="AdvOT3f82cb7c"/>
+          <w:color w:val="231F20"/>
+          <w:sz w:val="19"/>
+          <w:szCs w:val="19"/>
+          <w:lang w:eastAsia="zh-CN"/>
+        </w:rPr>
+        <w:t xml:space="preserve"> public transportation</w:t>
+      </w:r>
+      <w:r>
+        <w:rPr>
+          <w:rFonts w:ascii="AdvOT3f82cb7c" w:hAnsi="AdvOT3f82cb7c" w:cs="AdvOT3f82cb7c"/>
+          <w:color w:val="231F20"/>
+          <w:sz w:val="19"/>
+          <w:szCs w:val="19"/>
+          <w:lang w:eastAsia="zh-CN"/>
+        </w:rPr>
+        <w:t xml:space="preserve"> and</w:t>
+      </w:r>
+      <w:r>
+        <w:rPr>
+          <w:rFonts w:ascii="AdvOT3f82cb7c" w:hAnsi="AdvOT3f82cb7c" w:cs="AdvOT3f82cb7c"/>
+          <w:color w:val="231F20"/>
+          <w:sz w:val="19"/>
+          <w:szCs w:val="19"/>
+          <w:lang w:eastAsia="zh-CN"/>
+        </w:rPr>
+        <w:t xml:space="preserve"> resources such as grocery stores</w:t>
+      </w:r>
+      <w:r>
+        <w:rPr>
+          <w:rFonts w:ascii="AdvOT3f82cb7c" w:hAnsi="AdvOT3f82cb7c" w:cs="AdvOT3f82cb7c"/>
+          <w:color w:val="231F20"/>
+          <w:sz w:val="19"/>
+          <w:szCs w:val="19"/>
+          <w:lang w:eastAsia="zh-CN"/>
+        </w:rPr>
+        <w:t xml:space="preserve"> </w:t>
+      </w:r>
+      <w:r>
+        <w:rPr>
+          <w:rFonts w:ascii="AdvOT3f82cb7c" w:hAnsi="AdvOT3f82cb7c" w:cs="AdvOT3f82cb7c"/>
+          <w:color w:val="231F20"/>
+          <w:sz w:val="19"/>
+          <w:szCs w:val="19"/>
+          <w:lang w:eastAsia="zh-CN"/>
+        </w:rPr>
+        <w:t>and pharmacies</w:t>
+      </w:r>
+      <w:r>
+        <w:rPr>
+          <w:rFonts w:ascii="AdvOT3f82cb7c" w:hAnsi="AdvOT3f82cb7c" w:cs="AdvOT3f82cb7c"/>
+          <w:color w:val="231F20"/>
+          <w:sz w:val="19"/>
+          <w:szCs w:val="19"/>
+          <w:lang w:eastAsia="zh-CN"/>
+        </w:rPr>
+        <w:t>.</w:t>
+      </w:r>
+      <w:r>
+        <w:rPr>
+          <w:rFonts w:ascii="AdvOT3f82cb7c" w:hAnsi="AdvOT3f82cb7c" w:cs="AdvOT3f82cb7c"/>
+          <w:color w:val="231F20"/>
+          <w:sz w:val="19"/>
+          <w:szCs w:val="19"/>
+          <w:lang w:eastAsia="zh-CN"/>
+        </w:rPr>
+        <w:t xml:space="preserve"> Therefore,</w:t>
+      </w:r>
+      <w:r>
+        <w:rPr>
+          <w:rFonts w:ascii="AdvOT3f82cb7c" w:hAnsi="AdvOT3f82cb7c" w:cs="AdvOT3f82cb7c"/>
+          <w:color w:val="231F20"/>
+          <w:sz w:val="19"/>
+          <w:szCs w:val="19"/>
+          <w:lang w:eastAsia="zh-CN"/>
+        </w:rPr>
+        <w:t xml:space="preserve"> it makes sense to partition</w:t>
+      </w:r>
+      <w:r>
+        <w:rPr>
+          <w:rFonts w:ascii="AdvOT3f82cb7c" w:hAnsi="AdvOT3f82cb7c" w:cs="AdvOT3f82cb7c"/>
+          <w:color w:val="231F20"/>
+          <w:sz w:val="19"/>
+          <w:szCs w:val="19"/>
+          <w:lang w:eastAsia="zh-CN"/>
+        </w:rPr>
+        <w:t xml:space="preserve"> the dataset into four portions</w:t>
+      </w:r>
+      <w:r>
+        <w:rPr>
+          <w:rFonts w:ascii="AdvOT3f82cb7c" w:hAnsi="AdvOT3f82cb7c" w:cs="AdvOT3f82cb7c"/>
+          <w:color w:val="231F20"/>
+          <w:sz w:val="19"/>
+          <w:szCs w:val="19"/>
+          <w:lang w:eastAsia="zh-CN"/>
+        </w:rPr>
+        <w:t xml:space="preserve"> because there are four socioeconomic classes</w:t>
+      </w:r>
+      <w:r>
+        <w:rPr>
+          <w:rFonts w:ascii="AdvOT3f82cb7c" w:hAnsi="AdvOT3f82cb7c" w:cs="AdvOT3f82cb7c"/>
+          <w:color w:val="231F20"/>
+          <w:sz w:val="19"/>
+          <w:szCs w:val="19"/>
+          <w:lang w:eastAsia="zh-CN"/>
+        </w:rPr>
+        <w:t xml:space="preserve"> (upper class, middle class, working class, lower class)</w:t>
+      </w:r>
+      <w:r>
+        <w:rPr>
+          <w:rFonts w:ascii="AdvOT3f82cb7c" w:hAnsi="AdvOT3f82cb7c" w:cs="AdvOT3f82cb7c"/>
+          <w:color w:val="231F20"/>
+          <w:sz w:val="19"/>
+          <w:szCs w:val="19"/>
+          <w:lang w:eastAsia="zh-CN"/>
+        </w:rPr>
+        <w:t xml:space="preserve"> in the United States</w:t>
+      </w:r>
+      <w:r>
+        <w:rPr>
+          <w:rFonts w:ascii="AdvOT3f82cb7c" w:hAnsi="AdvOT3f82cb7c" w:cs="AdvOT3f82cb7c"/>
+          <w:color w:val="231F20"/>
+          <w:sz w:val="19"/>
+          <w:szCs w:val="19"/>
+          <w:lang w:eastAsia="zh-CN"/>
+        </w:rPr>
+        <w:t xml:space="preserve"> [12]</w:t>
+      </w:r>
+      <w:r>
+        <w:rPr>
+          <w:rFonts w:ascii="AdvOT3f82cb7c" w:hAnsi="AdvOT3f82cb7c" w:cs="AdvOT3f82cb7c"/>
+          <w:color w:val="231F20"/>
+          <w:sz w:val="19"/>
+          <w:szCs w:val="19"/>
+          <w:lang w:eastAsia="zh-CN"/>
+        </w:rPr>
+        <w:t>.</w:t>
+      </w:r>
+    </w:p>
+    <w:p>
+      <w:pPr>
+        <w:adjustRightInd w:val="0"/>
+        <w:ind w:firstLine="202"/>
+        <w:rPr>
+          <w:color w:val="000000"/>
+          <w:shd w:val="clear" w:color="auto" w:fill="FFFFFF"/>
+        </w:rPr>
+      </w:pPr>
+      <w:r>
+        <w:t>Once the homogenous groups ha</w:t>
       </w:r>
       <w:r>
         <w:t>ve been determined, a</w:t>
@@ -686,8 +1560,8 @@
         </w:rPr>
         <w:drawing>
           <wp:inline distT="0" distB="0" distL="0" distR="0">
-            <wp:extent cx="3644108" cy="2179320"/>
-            <wp:effectExtent l="0" t="0" r="0" b="0"/>
+            <wp:extent cx="3101340" cy="2179034"/>
+            <wp:effectExtent l="0" t="0" r="3810" b="0"/>
             <wp:docPr id="1" name="Picture 1"/>
             <wp:cNvGraphicFramePr>
               <a:graphicFrameLocks xmlns:a="http://schemas.openxmlformats.org/drawingml/2006/main" noChangeAspect="1"/>
@@ -717,7 +1591,7 @@
                   <pic:spPr bwMode="auto">
                     <a:xfrm>
                       <a:off x="0" y="0"/>
-                      <a:ext cx="3660105" cy="2188887"/>
+                      <a:ext cx="3130371" cy="2199431"/>
                     </a:xfrm>
                     <a:prstGeom prst="rect">
                       <a:avLst/>
@@ -781,11 +1655,7 @@
         <w:t>ed</w:t>
       </w:r>
       <w:r>
-        <w:t xml:space="preserve"> </w:t>
-      </w:r>
-      <w:r>
-        <w:lastRenderedPageBreak/>
-        <w:t>with the data in that</w:t>
+        <w:t xml:space="preserve"> with the data in that</w:t>
       </w:r>
       <w:r>
         <w:t xml:space="preserve"> homogenized dataset. </w:t>
@@ -818,43 +1688,11 @@
         <w:t xml:space="preserve"> group, and then the </w:t>
       </w:r>
       <w:r>
-        <w:t xml:space="preserve">class label will be determined using the homogenous group’s respective artificial neural network. </w:t>
-      </w:r>
-    </w:p>
-    <w:p>
-      <w:pPr>
-        <w:pStyle w:val="Text"/>
-        <w:spacing w:after="120" w:line="228" w:lineRule="auto"/>
-        <w:ind w:firstLine="0"/>
-        <w:jc w:val="left"/>
-        <w:rPr>
-          <w:b/>
-        </w:rPr>
-      </w:pPr>
-      <w:r>
-        <w:rPr>
-          <w:b/>
-        </w:rPr>
-        <w:t>Results:</w:t>
-      </w:r>
-    </w:p>
-    <w:p>
-      <w:pPr>
-        <w:pStyle w:val="Text"/>
-        <w:spacing w:after="120" w:line="228" w:lineRule="auto"/>
-        <w:ind w:firstLine="0"/>
-        <w:jc w:val="left"/>
-      </w:pPr>
-      <w:bookmarkStart w:id="0" w:name="_GoBack"/>
-      <w:bookmarkEnd w:id="0"/>
-    </w:p>
-    <w:p>
-      <w:pPr>
-        <w:pStyle w:val="Text"/>
-        <w:spacing w:after="120" w:line="228" w:lineRule="auto"/>
-        <w:ind w:firstLine="0"/>
-        <w:jc w:val="left"/>
-      </w:pPr>
+        <w:t xml:space="preserve">class </w:t>
+      </w:r>
+      <w:r>
+        <w:t xml:space="preserve">label will be determined using the homogenous group’s respective artificial neural network. </w:t>
+      </w:r>
     </w:p>
     <w:p>
       <w:pPr>
@@ -1122,7 +1960,39 @@
           <w:color w:val="000000"/>
           <w:shd w:val="clear" w:color="auto" w:fill="FFFFFF"/>
         </w:rPr>
-        <w:t>Mayo Clinic. (2018). </w:t>
+        <w:t xml:space="preserve">McCoy, R., </w:t>
+      </w:r>
+      <w:proofErr w:type="spellStart"/>
+      <w:r>
+        <w:rPr>
+          <w:color w:val="000000"/>
+          <w:shd w:val="clear" w:color="auto" w:fill="FFFFFF"/>
+        </w:rPr>
+        <w:t>Lipska</w:t>
+      </w:r>
+      <w:proofErr w:type="spellEnd"/>
+      <w:r>
+        <w:rPr>
+          <w:color w:val="000000"/>
+          <w:shd w:val="clear" w:color="auto" w:fill="FFFFFF"/>
+        </w:rPr>
+        <w:t xml:space="preserve">, K., Herrin, J., Jeffery, M., </w:t>
+      </w:r>
+      <w:proofErr w:type="spellStart"/>
+      <w:r>
+        <w:rPr>
+          <w:color w:val="000000"/>
+          <w:shd w:val="clear" w:color="auto" w:fill="FFFFFF"/>
+        </w:rPr>
+        <w:t>Krumholz</w:t>
+      </w:r>
+      <w:proofErr w:type="spellEnd"/>
+      <w:r>
+        <w:rPr>
+          <w:color w:val="000000"/>
+          <w:shd w:val="clear" w:color="auto" w:fill="FFFFFF"/>
+        </w:rPr>
+        <w:t>, H. and Shah, N. (2017). Hospital Readmissions among Commercially Insured and Medicare Advantage Beneficiaries with Diabetes and the Impact of Severe Hypoglycemic and Hyperglycemic Events. </w:t>
       </w:r>
       <w:r>
         <w:rPr>
@@ -1131,14 +2001,14 @@
           <w:color w:val="000000"/>
           <w:shd w:val="clear" w:color="auto" w:fill="FFFFFF"/>
         </w:rPr>
-        <w:t>Diabetes - Symptoms and causes</w:t>
-      </w:r>
-      <w:r>
-        <w:rPr>
-          <w:color w:val="000000"/>
-          <w:shd w:val="clear" w:color="auto" w:fill="FFFFFF"/>
-        </w:rPr>
-        <w:t>. [online] Available at: https://www.mayoclinic.org/diseases-conditions/diabetes/symptoms-causes/syc-20371444 [Accessed 18 Nov. 2018].</w:t>
+        <w:t>Journal of General Internal Medicine</w:t>
+      </w:r>
+      <w:r>
+        <w:rPr>
+          <w:color w:val="000000"/>
+          <w:shd w:val="clear" w:color="auto" w:fill="FFFFFF"/>
+        </w:rPr>
+        <w:t>, [online] 32(10), pp.1097-1105. Available at: https://link.springer.com/article/10.1007%2Fs11606-017-4095-x [Accessed 19 Nov. 2018].</w:t>
       </w:r>
     </w:p>
     <w:p>
@@ -1229,6 +2099,221 @@
           <w:shd w:val="clear" w:color="auto" w:fill="FFFFFF"/>
         </w:rPr>
         <w:t>(3), 278-316.</w:t>
+      </w:r>
+    </w:p>
+    <w:p>
+      <w:pPr>
+        <w:pStyle w:val="References"/>
+        <w:numPr>
+          <w:ilvl w:val="0"/>
+          <w:numId w:val="19"/>
+        </w:numPr>
+        <w:jc w:val="left"/>
+      </w:pPr>
+      <w:r>
+        <w:rPr>
+          <w:color w:val="000000"/>
+          <w:shd w:val="clear" w:color="auto" w:fill="FFFFFF"/>
+        </w:rPr>
+        <w:t>Mayo Clinic. (2018). </w:t>
+      </w:r>
+      <w:r>
+        <w:rPr>
+          <w:i/>
+          <w:iCs/>
+          <w:color w:val="000000"/>
+          <w:shd w:val="clear" w:color="auto" w:fill="FFFFFF"/>
+        </w:rPr>
+        <w:t>Diabetes - Symptoms and causes</w:t>
+      </w:r>
+      <w:r>
+        <w:rPr>
+          <w:color w:val="000000"/>
+          <w:shd w:val="clear" w:color="auto" w:fill="FFFFFF"/>
+        </w:rPr>
+        <w:t>. [online] Available at: https://www.mayoclinic.org/diseases-conditions/diabetes/symptoms-causes/syc-20371444 [Accessed 18 Nov. 2018].</w:t>
+      </w:r>
+    </w:p>
+    <w:p>
+      <w:pPr>
+        <w:pStyle w:val="References"/>
+        <w:numPr>
+          <w:ilvl w:val="0"/>
+          <w:numId w:val="19"/>
+        </w:numPr>
+        <w:jc w:val="left"/>
+      </w:pPr>
+      <w:r>
+        <w:rPr>
+          <w:color w:val="000000"/>
+          <w:shd w:val="clear" w:color="auto" w:fill="FFFFFF"/>
+        </w:rPr>
+        <w:t>Rubin, D. (2018). Correction to: Hospital Readmission of Patients with Diabetes. </w:t>
+      </w:r>
+      <w:r>
+        <w:rPr>
+          <w:i/>
+          <w:iCs/>
+          <w:color w:val="000000"/>
+          <w:shd w:val="clear" w:color="auto" w:fill="FFFFFF"/>
+        </w:rPr>
+        <w:t>Current Diabetes Reports</w:t>
+      </w:r>
+      <w:r>
+        <w:rPr>
+          <w:color w:val="000000"/>
+          <w:shd w:val="clear" w:color="auto" w:fill="FFFFFF"/>
+        </w:rPr>
+        <w:t>, [online] 15(4). Available at: https://link.springer.com/article/10.1007%2Fs11892-018-0989-1 [Accessed 19 Nov. 2018].</w:t>
+      </w:r>
+    </w:p>
+    <w:p>
+      <w:pPr>
+        <w:pStyle w:val="References"/>
+        <w:numPr>
+          <w:ilvl w:val="0"/>
+          <w:numId w:val="19"/>
+        </w:numPr>
+        <w:jc w:val="left"/>
+      </w:pPr>
+      <w:r>
+        <w:rPr>
+          <w:color w:val="000000"/>
+          <w:shd w:val="clear" w:color="auto" w:fill="FFFFFF"/>
+        </w:rPr>
+        <w:t>Mayoclinic.org. (2018). </w:t>
+      </w:r>
+      <w:r>
+        <w:rPr>
+          <w:i/>
+          <w:iCs/>
+          <w:color w:val="000000"/>
+          <w:shd w:val="clear" w:color="auto" w:fill="FFFFFF"/>
+        </w:rPr>
+        <w:t>Type 2 diabetes - Diagnosis and treatment - Mayo Clinic</w:t>
+      </w:r>
+      <w:r>
+        <w:rPr>
+          <w:color w:val="000000"/>
+          <w:shd w:val="clear" w:color="auto" w:fill="FFFFFF"/>
+        </w:rPr>
+        <w:t>. [online] Available at: https://www.mayoclinic.org/diseases-conditions/type-2-diabetes/diagnosis-treatment/drc-20351199 [Accessed 19 Nov. 2018].</w:t>
+      </w:r>
+    </w:p>
+    <w:p>
+      <w:pPr>
+        <w:pStyle w:val="References"/>
+        <w:numPr>
+          <w:ilvl w:val="0"/>
+          <w:numId w:val="19"/>
+        </w:numPr>
+        <w:jc w:val="left"/>
+      </w:pPr>
+      <w:r>
+        <w:rPr>
+          <w:color w:val="000000"/>
+          <w:shd w:val="clear" w:color="auto" w:fill="FFFFFF"/>
+        </w:rPr>
+        <w:t xml:space="preserve">Hu, J., </w:t>
+      </w:r>
+      <w:proofErr w:type="spellStart"/>
+      <w:r>
+        <w:rPr>
+          <w:color w:val="000000"/>
+          <w:shd w:val="clear" w:color="auto" w:fill="FFFFFF"/>
+        </w:rPr>
+        <w:t>Gonsahn</w:t>
+      </w:r>
+      <w:proofErr w:type="spellEnd"/>
+      <w:r>
+        <w:rPr>
+          <w:color w:val="000000"/>
+          <w:shd w:val="clear" w:color="auto" w:fill="FFFFFF"/>
+        </w:rPr>
+        <w:t xml:space="preserve">, M. and </w:t>
+      </w:r>
+      <w:proofErr w:type="spellStart"/>
+      <w:r>
+        <w:rPr>
+          <w:color w:val="000000"/>
+          <w:shd w:val="clear" w:color="auto" w:fill="FFFFFF"/>
+        </w:rPr>
+        <w:t>Nerenz</w:t>
+      </w:r>
+      <w:proofErr w:type="spellEnd"/>
+      <w:r>
+        <w:rPr>
+          <w:color w:val="000000"/>
+          <w:shd w:val="clear" w:color="auto" w:fill="FFFFFF"/>
+        </w:rPr>
+        <w:t xml:space="preserve">, D. (2014). Socioeconomic Status </w:t>
+      </w:r>
+      <w:proofErr w:type="gramStart"/>
+      <w:r>
+        <w:rPr>
+          <w:color w:val="000000"/>
+          <w:shd w:val="clear" w:color="auto" w:fill="FFFFFF"/>
+        </w:rPr>
+        <w:t>And</w:t>
+      </w:r>
+      <w:proofErr w:type="gramEnd"/>
+      <w:r>
+        <w:rPr>
+          <w:color w:val="000000"/>
+          <w:shd w:val="clear" w:color="auto" w:fill="FFFFFF"/>
+        </w:rPr>
+        <w:t xml:space="preserve"> Readmissions: Evidence From An Urban Teaching Hospital. </w:t>
+      </w:r>
+      <w:r>
+        <w:rPr>
+          <w:i/>
+          <w:iCs/>
+          <w:color w:val="000000"/>
+          <w:shd w:val="clear" w:color="auto" w:fill="FFFFFF"/>
+        </w:rPr>
+        <w:t>Health Affairs</w:t>
+      </w:r>
+      <w:r>
+        <w:rPr>
+          <w:color w:val="000000"/>
+          <w:shd w:val="clear" w:color="auto" w:fill="FFFFFF"/>
+        </w:rPr>
+        <w:t>, [online] 33(5), pp.778-785. Available at: https://www.healthaffairs.org/doi/full/10.1377/hlthaff.2013.0816 [Accessed 19 Nov. 2018].</w:t>
+      </w:r>
+      <w:bookmarkStart w:id="0" w:name="_GoBack"/>
+      <w:bookmarkEnd w:id="0"/>
+    </w:p>
+    <w:p>
+      <w:pPr>
+        <w:pStyle w:val="References"/>
+        <w:numPr>
+          <w:ilvl w:val="0"/>
+          <w:numId w:val="19"/>
+        </w:numPr>
+        <w:jc w:val="left"/>
+      </w:pPr>
+      <w:r>
+        <w:rPr>
+          <w:color w:val="000000"/>
+          <w:shd w:val="clear" w:color="auto" w:fill="FFFFFF"/>
+        </w:rPr>
+        <w:t>Open.lib.umn.edu. (2018). </w:t>
+      </w:r>
+      <w:r>
+        <w:rPr>
+          <w:i/>
+          <w:iCs/>
+          <w:color w:val="000000"/>
+          <w:shd w:val="clear" w:color="auto" w:fill="FFFFFF"/>
+        </w:rPr>
+        <w:t>8.3 Social Class in the United States – Sociology: Understanding and Changing the Social World</w:t>
+      </w:r>
+      <w:r>
+        <w:rPr>
+          <w:color w:val="000000"/>
+          <w:shd w:val="clear" w:color="auto" w:fill="FFFFFF"/>
+        </w:rPr>
+        <w:t>. [online] Available at: https://open.lib.umn.edu/sociology/chapter/8-3-social-class-in-the-united-states/ [Accessed 19 Nov. 2018].</w:t>
       </w:r>
     </w:p>
     <w:p>
@@ -3338,7 +4423,7 @@
 </file>
 
 <file path=customXml/itemProps1.xml><?xml version="1.0" encoding="utf-8"?>
-<ds:datastoreItem xmlns:ds="http://schemas.openxmlformats.org/officeDocument/2006/customXml" ds:itemID="{017D7D1C-13C8-41F2-A23D-3676D63A4452}">
+<ds:datastoreItem xmlns:ds="http://schemas.openxmlformats.org/officeDocument/2006/customXml" ds:itemID="{BAAB435B-91D7-42FE-BC7B-E5EDC7EBA0A2}">
   <ds:schemaRefs>
     <ds:schemaRef ds:uri="http://schemas.openxmlformats.org/officeDocument/2006/bibliography"/>
   </ds:schemaRefs>

</xml_diff>